<commit_message>
Upravené chyby v dokumentaci
</commit_message>
<xml_diff>
--- a/Dokumentace/01_Jiricek-zadani_DMP.docx
+++ b/Dokumentace/01_Jiricek-zadani_DMP.docx
@@ -1,6 +1,6 @@
 
 <file path=word/document.xml><?xml version="1.0" encoding="utf-8"?>
-<w:document xmlns:wpc="http://schemas.microsoft.com/office/word/2010/wordprocessingCanvas" xmlns:cx="http://schemas.microsoft.com/office/drawing/2014/chartex" xmlns:cx1="http://schemas.microsoft.com/office/drawing/2015/9/8/chartex" xmlns:cx2="http://schemas.microsoft.com/office/drawing/2015/10/21/chartex" xmlns:cx3="http://schemas.microsoft.com/office/drawing/2016/5/9/chartex" xmlns:cx4="http://schemas.microsoft.com/office/drawing/2016/5/10/chartex" xmlns:cx5="http://schemas.microsoft.com/office/drawing/2016/5/11/chartex" xmlns:cx6="http://schemas.microsoft.com/office/drawing/2016/5/12/chartex" xmlns:cx7="http://schemas.microsoft.com/office/drawing/2016/5/13/chartex" xmlns:cx8="http://schemas.microsoft.com/office/drawing/2016/5/14/chartex" xmlns:mc="http://schemas.openxmlformats.org/markup-compatibility/2006" xmlns:aink="http://schemas.microsoft.com/office/drawing/2016/ink" xmlns:am3d="http://schemas.microsoft.com/office/drawing/2017/model3d" xmlns:o="urn:schemas-microsoft-com:office:office" xmlns:r="http://schemas.openxmlformats.org/officeDocument/2006/relationships" xmlns:m="http://schemas.openxmlformats.org/officeDocument/2006/math" xmlns:v="urn:schemas-microsoft-com:vml" xmlns:wp14="http://schemas.microsoft.com/office/word/2010/wordprocessingDrawing" xmlns:wp="http://schemas.openxmlformats.org/drawingml/2006/wordprocessingDrawing" xmlns:w10="urn:schemas-microsoft-com:office:word" xmlns:w="http://schemas.openxmlformats.org/wordprocessingml/2006/main" xmlns:w14="http://schemas.microsoft.com/office/word/2010/wordml" xmlns:w15="http://schemas.microsoft.com/office/word/2012/wordml" xmlns:w16cid="http://schemas.microsoft.com/office/word/2016/wordml/cid" xmlns:w16se="http://schemas.microsoft.com/office/word/2015/wordml/symex" xmlns:wpg="http://schemas.microsoft.com/office/word/2010/wordprocessingGroup" xmlns:wpi="http://schemas.microsoft.com/office/word/2010/wordprocessingInk" xmlns:wne="http://schemas.microsoft.com/office/word/2006/wordml" xmlns:wps="http://schemas.microsoft.com/office/word/2010/wordprocessingShape" mc:Ignorable="w14 w15 w16se w16cid wp14">
+<w:document xmlns:wpc="http://schemas.microsoft.com/office/word/2010/wordprocessingCanvas" xmlns:cx="http://schemas.microsoft.com/office/drawing/2014/chartex" xmlns:cx1="http://schemas.microsoft.com/office/drawing/2015/9/8/chartex" xmlns:cx2="http://schemas.microsoft.com/office/drawing/2015/10/21/chartex" xmlns:cx3="http://schemas.microsoft.com/office/drawing/2016/5/9/chartex" xmlns:cx4="http://schemas.microsoft.com/office/drawing/2016/5/10/chartex" xmlns:cx5="http://schemas.microsoft.com/office/drawing/2016/5/11/chartex" xmlns:cx6="http://schemas.microsoft.com/office/drawing/2016/5/12/chartex" xmlns:cx7="http://schemas.microsoft.com/office/drawing/2016/5/13/chartex" xmlns:cx8="http://schemas.microsoft.com/office/drawing/2016/5/14/chartex" xmlns:mc="http://schemas.openxmlformats.org/markup-compatibility/2006" xmlns:aink="http://schemas.microsoft.com/office/drawing/2016/ink" xmlns:am3d="http://schemas.microsoft.com/office/drawing/2017/model3d" xmlns:o="urn:schemas-microsoft-com:office:office" xmlns:r="http://schemas.openxmlformats.org/officeDocument/2006/relationships" xmlns:m="http://schemas.openxmlformats.org/officeDocument/2006/math" xmlns:v="urn:schemas-microsoft-com:vml" xmlns:wp14="http://schemas.microsoft.com/office/word/2010/wordprocessingDrawing" xmlns:wp="http://schemas.openxmlformats.org/drawingml/2006/wordprocessingDrawing" xmlns:w10="urn:schemas-microsoft-com:office:word" xmlns:w="http://schemas.openxmlformats.org/wordprocessingml/2006/main" xmlns:w14="http://schemas.microsoft.com/office/word/2010/wordml" xmlns:w15="http://schemas.microsoft.com/office/word/2012/wordml" xmlns:w16cex="http://schemas.microsoft.com/office/word/2018/wordml/cex" xmlns:w16cid="http://schemas.microsoft.com/office/word/2016/wordml/cid" xmlns:w16="http://schemas.microsoft.com/office/word/2018/wordml" xmlns:w16se="http://schemas.microsoft.com/office/word/2015/wordml/symex" xmlns:wpg="http://schemas.microsoft.com/office/word/2010/wordprocessingGroup" xmlns:wpi="http://schemas.microsoft.com/office/word/2010/wordprocessingInk" xmlns:wne="http://schemas.microsoft.com/office/word/2006/wordml" xmlns:wps="http://schemas.microsoft.com/office/word/2010/wordprocessingShape" mc:Ignorable="w14 w15 w16se w16cid w16 w16cex wp14">
   <w:body>
     <w:p>
       <w:pPr>
@@ -450,21 +450,7 @@
         <w:rPr>
           <w:rFonts w:cs="Tahoma"/>
         </w:rPr>
-        <w:t xml:space="preserve">přes </w:t>
-      </w:r>
-      <w:proofErr w:type="spellStart"/>
-      <w:r>
-        <w:rPr>
-          <w:rFonts w:cs="Tahoma"/>
-        </w:rPr>
-        <w:t>WiFi</w:t>
-      </w:r>
-      <w:proofErr w:type="spellEnd"/>
-      <w:r>
-        <w:rPr>
-          <w:rFonts w:cs="Tahoma"/>
-        </w:rPr>
-        <w:t xml:space="preserve"> </w:t>
+        <w:t xml:space="preserve">přes WiFi </w:t>
       </w:r>
       <w:r>
         <w:rPr>
@@ -478,8 +464,6 @@
         </w:rPr>
         <w:t xml:space="preserve">modulů </w:t>
       </w:r>
-      <w:bookmarkStart w:id="0" w:name="_GoBack"/>
-      <w:bookmarkEnd w:id="0"/>
       <w:r>
         <w:rPr>
           <w:rFonts w:cs="Tahoma"/>
@@ -550,7 +534,19 @@
         <w:rPr>
           <w:rFonts w:cs="Tahoma"/>
         </w:rPr>
-        <w:t xml:space="preserve">Popište možnosti komunikace, protokoly a formát dat (HTTP. MQTT, REST API, </w:t>
+        <w:t>Popište možnosti komunikace, protokoly a formát dat (</w:t>
+      </w:r>
+      <w:r>
+        <w:rPr>
+          <w:rFonts w:cs="Tahoma"/>
+        </w:rPr>
+        <w:t>HTTP,</w:t>
+      </w:r>
+      <w:r>
+        <w:rPr>
+          <w:rFonts w:cs="Tahoma"/>
+        </w:rPr>
+        <w:t xml:space="preserve"> MQTT, REST API, </w:t>
       </w:r>
       <w:r>
         <w:rPr>
@@ -577,7 +573,13 @@
         <w:rPr>
           <w:rFonts w:cs="Tahoma"/>
         </w:rPr>
-        <w:t>Pomocí technologie JSON vytvořte rozhraní integrace aplikace k zásuvce.</w:t>
+        <w:t>V</w:t>
+      </w:r>
+      <w:r>
+        <w:rPr>
+          <w:rFonts w:cs="Tahoma"/>
+        </w:rPr>
+        <w:t>ytvořte rozhraní integrace aplikace k zásuvce.</w:t>
       </w:r>
     </w:p>
     <w:p>
@@ -600,6 +602,12 @@
         </w:rPr>
         <w:t>Vytvořte režimy pro ovládání a časování zásuvky včetně grafického rozhraní</w:t>
       </w:r>
+      <w:r>
+        <w:rPr>
+          <w:rFonts w:cs="Tahoma"/>
+        </w:rPr>
+        <w:t>.</w:t>
+      </w:r>
     </w:p>
     <w:p>
       <w:pPr>
@@ -627,227 +635,22 @@
           <w:rFonts w:cs="Tahoma"/>
           <w:lang w:val="en-GB"/>
         </w:rPr>
-        <w:t>(</w:t>
-      </w:r>
-      <w:proofErr w:type="spellStart"/>
+        <w:t xml:space="preserve">(např. </w:t>
+      </w:r>
       <w:r>
         <w:rPr>
           <w:rFonts w:cs="Tahoma"/>
           <w:lang w:val="en-GB"/>
         </w:rPr>
-        <w:t>např</w:t>
-      </w:r>
-      <w:proofErr w:type="spellEnd"/>
+        <w:t>s</w:t>
+      </w:r>
       <w:r>
         <w:rPr>
           <w:rFonts w:cs="Tahoma"/>
           <w:lang w:val="en-GB"/>
         </w:rPr>
-        <w:t xml:space="preserve">. </w:t>
-      </w:r>
-      <w:proofErr w:type="spellStart"/>
-      <w:r>
-        <w:rPr>
-          <w:rFonts w:cs="Tahoma"/>
-          <w:lang w:val="en-GB"/>
-        </w:rPr>
-        <w:t>Spotřeba</w:t>
-      </w:r>
-      <w:proofErr w:type="spellEnd"/>
-      <w:r>
-        <w:rPr>
-          <w:rFonts w:cs="Tahoma"/>
-          <w:lang w:val="en-GB"/>
-        </w:rPr>
-        <w:t xml:space="preserve"> …)</w:t>
-      </w:r>
-    </w:p>
-    <w:p>
-      <w:pPr>
-        <w:pStyle w:val="Odstavecseseznamem"/>
-        <w:numPr>
-          <w:ilvl w:val="0"/>
-          <w:numId w:val="11"/>
-        </w:numPr>
-        <w:tabs>
-          <w:tab w:val="left" w:pos="5400"/>
-        </w:tabs>
-        <w:rPr>
-          <w:rFonts w:cs="Tahoma"/>
-        </w:rPr>
-      </w:pPr>
-    </w:p>
-    <w:p>
-      <w:pPr>
-        <w:tabs>
-          <w:tab w:val="left" w:pos="5400"/>
-        </w:tabs>
-        <w:rPr>
-          <w:rFonts w:cs="Tahoma"/>
-        </w:rPr>
-      </w:pPr>
-    </w:p>
-    <w:p>
-      <w:pPr>
-        <w:numPr>
-          <w:ilvl w:val="0"/>
-          <w:numId w:val="6"/>
-        </w:numPr>
-        <w:tabs>
-          <w:tab w:val="clear" w:pos="0"/>
-          <w:tab w:val="num" w:pos="426"/>
-        </w:tabs>
-        <w:spacing w:after="0"/>
-        <w:ind w:left="426" w:hanging="426"/>
-        <w:jc w:val="left"/>
-        <w:rPr>
-          <w:rFonts w:asciiTheme="minorHAnsi" w:hAnsiTheme="minorHAnsi" w:cstheme="minorHAnsi"/>
-          <w:color w:val="000000"/>
-          <w:sz w:val="22"/>
-        </w:rPr>
-      </w:pPr>
-      <w:r>
-        <w:rPr>
-          <w:rFonts w:asciiTheme="minorHAnsi" w:hAnsiTheme="minorHAnsi" w:cstheme="minorHAnsi"/>
-          <w:color w:val="000000"/>
-          <w:sz w:val="22"/>
-        </w:rPr>
-        <w:t>Obvod napájení</w:t>
-      </w:r>
-    </w:p>
-    <w:p>
-      <w:pPr>
-        <w:numPr>
-          <w:ilvl w:val="1"/>
-          <w:numId w:val="6"/>
-        </w:numPr>
-        <w:spacing w:after="0"/>
-        <w:jc w:val="left"/>
-        <w:rPr>
-          <w:rFonts w:asciiTheme="minorHAnsi" w:hAnsiTheme="minorHAnsi" w:cstheme="minorHAnsi"/>
-          <w:color w:val="000000"/>
-          <w:sz w:val="22"/>
-        </w:rPr>
-      </w:pPr>
-      <w:r>
-        <w:rPr>
-          <w:rFonts w:asciiTheme="minorHAnsi" w:hAnsiTheme="minorHAnsi" w:cstheme="minorHAnsi"/>
-          <w:color w:val="000000"/>
-          <w:sz w:val="22"/>
-        </w:rPr>
-        <w:t>Napájení ESP</w:t>
-      </w:r>
-    </w:p>
-    <w:p>
-      <w:pPr>
-        <w:numPr>
-          <w:ilvl w:val="1"/>
-          <w:numId w:val="6"/>
-        </w:numPr>
-        <w:spacing w:after="0"/>
-        <w:jc w:val="left"/>
-        <w:rPr>
-          <w:rFonts w:asciiTheme="minorHAnsi" w:hAnsiTheme="minorHAnsi" w:cstheme="minorHAnsi"/>
-          <w:color w:val="000000"/>
-          <w:sz w:val="22"/>
-        </w:rPr>
-      </w:pPr>
-      <w:r>
-        <w:rPr>
-          <w:rFonts w:asciiTheme="minorHAnsi" w:hAnsiTheme="minorHAnsi" w:cstheme="minorHAnsi"/>
-          <w:color w:val="000000"/>
-          <w:sz w:val="22"/>
-        </w:rPr>
-        <w:t xml:space="preserve">Napájení akumulátoru přes </w:t>
-      </w:r>
-      <w:proofErr w:type="spellStart"/>
-      <w:r>
-        <w:rPr>
-          <w:rFonts w:asciiTheme="minorHAnsi" w:hAnsiTheme="minorHAnsi" w:cstheme="minorHAnsi"/>
-          <w:color w:val="000000"/>
-          <w:sz w:val="22"/>
-        </w:rPr>
-        <w:t>usb</w:t>
-      </w:r>
-      <w:proofErr w:type="spellEnd"/>
-      <w:r>
-        <w:rPr>
-          <w:rFonts w:asciiTheme="minorHAnsi" w:hAnsiTheme="minorHAnsi" w:cstheme="minorHAnsi"/>
-          <w:color w:val="000000"/>
-          <w:sz w:val="22"/>
-        </w:rPr>
-        <w:t xml:space="preserve"> </w:t>
-      </w:r>
-      <w:r>
-        <w:rPr>
-          <w:rFonts w:asciiTheme="minorHAnsi" w:hAnsiTheme="minorHAnsi" w:cstheme="minorHAnsi"/>
-          <w:color w:val="000000"/>
-          <w:sz w:val="22"/>
-        </w:rPr>
-        <w:t>/ vyměnitelné baterie</w:t>
-      </w:r>
-    </w:p>
-    <w:p>
-      <w:pPr>
-        <w:numPr>
-          <w:ilvl w:val="0"/>
-          <w:numId w:val="6"/>
-        </w:numPr>
-        <w:tabs>
-          <w:tab w:val="clear" w:pos="0"/>
-        </w:tabs>
-        <w:spacing w:after="0"/>
-        <w:jc w:val="left"/>
-        <w:rPr>
-          <w:rFonts w:asciiTheme="minorHAnsi" w:hAnsiTheme="minorHAnsi" w:cstheme="minorHAnsi"/>
-          <w:color w:val="000000"/>
-          <w:sz w:val="22"/>
-        </w:rPr>
-      </w:pPr>
-      <w:r>
-        <w:rPr>
-          <w:rFonts w:asciiTheme="minorHAnsi" w:hAnsiTheme="minorHAnsi" w:cstheme="minorHAnsi"/>
-          <w:color w:val="000000"/>
-          <w:sz w:val="22"/>
-        </w:rPr>
-        <w:t>Zapojení dvojitého spínače</w:t>
-      </w:r>
-    </w:p>
-    <w:p>
-      <w:pPr>
-        <w:numPr>
-          <w:ilvl w:val="0"/>
-          <w:numId w:val="6"/>
-        </w:numPr>
-        <w:tabs>
-          <w:tab w:val="clear" w:pos="0"/>
-        </w:tabs>
-        <w:spacing w:after="0"/>
-        <w:jc w:val="left"/>
-        <w:rPr>
-          <w:rFonts w:asciiTheme="minorHAnsi" w:hAnsiTheme="minorHAnsi" w:cstheme="minorHAnsi"/>
-          <w:color w:val="000000"/>
-          <w:sz w:val="22"/>
-        </w:rPr>
-      </w:pPr>
-      <w:r>
-        <w:rPr>
-          <w:rFonts w:asciiTheme="minorHAnsi" w:hAnsiTheme="minorHAnsi" w:cstheme="minorHAnsi"/>
-          <w:color w:val="000000"/>
-          <w:sz w:val="22"/>
-        </w:rPr>
-        <w:t xml:space="preserve">Prevence opakovaného </w:t>
-      </w:r>
-      <w:proofErr w:type="spellStart"/>
-      <w:r>
-        <w:rPr>
-          <w:rFonts w:asciiTheme="minorHAnsi" w:hAnsiTheme="minorHAnsi" w:cstheme="minorHAnsi"/>
-          <w:color w:val="000000"/>
-          <w:sz w:val="22"/>
-        </w:rPr>
-        <w:t>mačk</w:t>
-      </w:r>
-      <w:proofErr w:type="spellEnd"/>
+        <w:t>potřeba …)</w:t>
+      </w:r>
     </w:p>
     <w:p>
       <w:pPr>
@@ -1133,15 +936,7 @@
       </w:r>
       <w:r>
         <w:tab/>
-        <w:t>(</w:t>
-      </w:r>
-      <w:proofErr w:type="gramStart"/>
-      <w:r>
-        <w:t>0 – 10</w:t>
-      </w:r>
-      <w:proofErr w:type="gramEnd"/>
-      <w:r>
-        <w:t>) %</w:t>
+        <w:t>(0 – 10) %</w:t>
       </w:r>
       <w:r>
         <w:tab/>
@@ -1167,15 +962,7 @@
       </w:r>
       <w:r>
         <w:tab/>
-        <w:t>(</w:t>
-      </w:r>
-      <w:proofErr w:type="gramStart"/>
-      <w:r>
-        <w:t>0 – 10</w:t>
-      </w:r>
-      <w:proofErr w:type="gramEnd"/>
-      <w:r>
-        <w:t>) %</w:t>
+        <w:t>(0 – 10) %</w:t>
       </w:r>
       <w:r>
         <w:tab/>
@@ -1209,15 +996,7 @@
       </w:r>
       <w:r>
         <w:tab/>
-        <w:t>(</w:t>
-      </w:r>
-      <w:proofErr w:type="gramStart"/>
-      <w:r>
-        <w:t>0 – 25</w:t>
-      </w:r>
-      <w:proofErr w:type="gramEnd"/>
-      <w:r>
-        <w:t>) %</w:t>
+        <w:t>(0 – 25) %</w:t>
       </w:r>
       <w:r>
         <w:tab/>
@@ -1282,27 +1061,21 @@
       <w:r>
         <w:t xml:space="preserve">- </w:t>
       </w:r>
-      <w:proofErr w:type="spellStart"/>
-      <w:r>
-        <w:t>rešerže</w:t>
-      </w:r>
-      <w:proofErr w:type="spellEnd"/>
+      <w:r>
+        <w:t>rešerše</w:t>
+      </w:r>
       <w:r>
         <w:t xml:space="preserve"> a srovnání platforem ESP32 a ESP8266 z hlediska </w:t>
       </w:r>
-      <w:proofErr w:type="spellStart"/>
-      <w:r>
-        <w:t>spotreby</w:t>
-      </w:r>
-      <w:proofErr w:type="spellEnd"/>
+      <w:r>
+        <w:t>spotřeby</w:t>
+      </w:r>
       <w:r>
         <w:t xml:space="preserve"> a </w:t>
       </w:r>
-      <w:proofErr w:type="spellStart"/>
-      <w:r>
-        <w:t>reakcni</w:t>
-      </w:r>
-      <w:proofErr w:type="spellEnd"/>
+      <w:r>
+        <w:t>reakční</w:t>
+      </w:r>
       <w:r>
         <w:t xml:space="preserve"> doby</w:t>
       </w:r>
@@ -1319,51 +1092,24 @@
       <w:r>
         <w:t xml:space="preserve"> - </w:t>
       </w:r>
-      <w:proofErr w:type="spellStart"/>
-      <w:r>
-        <w:t>funkcni</w:t>
-      </w:r>
-      <w:proofErr w:type="spellEnd"/>
+      <w:r>
+        <w:t>funkční</w:t>
+      </w:r>
       <w:r>
         <w:t xml:space="preserve"> vzorek </w:t>
       </w:r>
-      <w:proofErr w:type="spellStart"/>
-      <w:r>
-        <w:t>tlacitka</w:t>
-      </w:r>
-      <w:proofErr w:type="spellEnd"/>
+      <w:r>
+        <w:t>tlačítka</w:t>
+      </w:r>
       <w:r>
         <w:t xml:space="preserve"> ve </w:t>
       </w:r>
-      <w:proofErr w:type="spellStart"/>
-      <w:r>
-        <w:t>forme</w:t>
-      </w:r>
-      <w:proofErr w:type="spellEnd"/>
-      <w:r>
-        <w:t xml:space="preserve"> </w:t>
-      </w:r>
-      <w:proofErr w:type="spellStart"/>
-      <w:r>
-        <w:t>proof</w:t>
-      </w:r>
-      <w:proofErr w:type="spellEnd"/>
-      <w:r>
-        <w:t xml:space="preserve"> </w:t>
-      </w:r>
-      <w:proofErr w:type="spellStart"/>
-      <w:r>
-        <w:t>of</w:t>
-      </w:r>
-      <w:proofErr w:type="spellEnd"/>
-      <w:r>
-        <w:t xml:space="preserve"> </w:t>
-      </w:r>
-      <w:proofErr w:type="spellStart"/>
-      <w:r>
-        <w:t>concept</w:t>
-      </w:r>
-      <w:proofErr w:type="spellEnd"/>
+      <w:r>
+        <w:t>formě</w:t>
+      </w:r>
+      <w:r>
+        <w:t xml:space="preserve"> proof of concept</w:t>
+      </w:r>
     </w:p>
     <w:p>
       <w:pPr>
@@ -1377,45 +1123,23 @@
       <w:r>
         <w:t xml:space="preserve"> - </w:t>
       </w:r>
-      <w:proofErr w:type="spellStart"/>
-      <w:r>
-        <w:t>zdrojove</w:t>
-      </w:r>
-      <w:proofErr w:type="spellEnd"/>
+      <w:r>
+        <w:t>zdrojové</w:t>
+      </w:r>
       <w:r>
         <w:t xml:space="preserve"> </w:t>
       </w:r>
-      <w:proofErr w:type="spellStart"/>
-      <w:r>
-        <w:t>kody</w:t>
-      </w:r>
-      <w:proofErr w:type="spellEnd"/>
+      <w:r>
+        <w:t>kódy</w:t>
+      </w:r>
       <w:r>
         <w:t xml:space="preserve"> v </w:t>
       </w:r>
-      <w:proofErr w:type="spellStart"/>
-      <w:r>
-        <w:t>repositari</w:t>
-      </w:r>
-      <w:proofErr w:type="spellEnd"/>
-      <w:r>
-        <w:t xml:space="preserve"> GIT (</w:t>
-      </w:r>
-      <w:proofErr w:type="spellStart"/>
-      <w:r>
-        <w:t>GitHub</w:t>
-      </w:r>
-      <w:proofErr w:type="spellEnd"/>
-      <w:r>
-        <w:t xml:space="preserve"> nebo </w:t>
-      </w:r>
-      <w:proofErr w:type="spellStart"/>
-      <w:r>
-        <w:t>GitLab</w:t>
-      </w:r>
-      <w:proofErr w:type="spellEnd"/>
-      <w:r>
-        <w:t>)</w:t>
+      <w:r>
+        <w:t>repositáři</w:t>
+      </w:r>
+      <w:r>
+        <w:t xml:space="preserve"> GIT (GitHub nebo GitLab)</w:t>
       </w:r>
     </w:p>
     <w:p>
@@ -1430,35 +1154,107 @@
       <w:r>
         <w:t xml:space="preserve"> - </w:t>
       </w:r>
-      <w:proofErr w:type="spellStart"/>
-      <w:r>
-        <w:t>schema</w:t>
-      </w:r>
-      <w:proofErr w:type="spellEnd"/>
+      <w:r>
+        <w:t>schéma</w:t>
+      </w:r>
       <w:r>
         <w:t xml:space="preserve"> zapojeni </w:t>
       </w:r>
-      <w:proofErr w:type="spellStart"/>
-      <w:r>
-        <w:t>vsech</w:t>
-      </w:r>
-      <w:proofErr w:type="spellEnd"/>
+      <w:r>
+        <w:t>všech</w:t>
+      </w:r>
       <w:r>
         <w:t xml:space="preserve"> </w:t>
       </w:r>
-      <w:proofErr w:type="spellStart"/>
-      <w:r>
-        <w:t>zkousenych</w:t>
-      </w:r>
-      <w:proofErr w:type="spellEnd"/>
-      <w:r>
-        <w:t xml:space="preserve"> variant v </w:t>
-      </w:r>
-      <w:proofErr w:type="spellStart"/>
-      <w:r>
-        <w:t>resersi</w:t>
-      </w:r>
-      <w:proofErr w:type="spellEnd"/>
+      <w:r>
+        <w:t>zkoušených</w:t>
+      </w:r>
+      <w:r>
+        <w:t xml:space="preserve"> variant v resersi</w:t>
+      </w:r>
+    </w:p>
+    <w:p>
+      <w:pPr>
+        <w:pStyle w:val="Zkladntext"/>
+        <w:numPr>
+          <w:ilvl w:val="0"/>
+          <w:numId w:val="5"/>
+        </w:numPr>
+        <w:tabs>
+          <w:tab w:val="clear" w:pos="1429"/>
+          <w:tab w:val="num" w:pos="851"/>
+        </w:tabs>
+        <w:ind w:left="993"/>
+      </w:pPr>
+      <w:r>
+        <w:t>funkčnost řešení:</w:t>
+      </w:r>
+      <w:r>
+        <w:tab/>
+      </w:r>
+      <w:r>
+        <w:tab/>
+      </w:r>
+      <w:r>
+        <w:tab/>
+      </w:r>
+      <w:r>
+        <w:tab/>
+      </w:r>
+      <w:r>
+        <w:tab/>
+      </w:r>
+      <w:r>
+        <w:tab/>
+        <w:t>(0 – 30) %</w:t>
+      </w:r>
+      <w:r>
+        <w:tab/>
+        <w:t>(0 – 30) %</w:t>
+      </w:r>
+    </w:p>
+    <w:p>
+      <w:pPr>
+        <w:pStyle w:val="Zkladntext"/>
+        <w:tabs>
+          <w:tab w:val="num" w:pos="851"/>
+        </w:tabs>
+        <w:spacing w:after="0"/>
+        <w:ind w:left="993"/>
+        <w:rPr>
+          <w:b/>
+          <w:i/>
+        </w:rPr>
+      </w:pPr>
+      <w:r>
+        <w:t>(</w:t>
+      </w:r>
+      <w:r>
+        <w:rPr>
+          <w:b/>
+          <w:i/>
+        </w:rPr>
+        <w:t xml:space="preserve">vedoucí práce ve 2 až 5 bodech konkretizuje podle </w:t>
+      </w:r>
+    </w:p>
+    <w:p>
+      <w:pPr>
+        <w:pStyle w:val="Zkladntext"/>
+        <w:tabs>
+          <w:tab w:val="num" w:pos="851"/>
+        </w:tabs>
+        <w:ind w:left="993"/>
+      </w:pPr>
+      <w:r>
+        <w:rPr>
+          <w:b/>
+          <w:i/>
+        </w:rPr>
+        <w:t>požadovaných kritérií funkčnosti</w:t>
+      </w:r>
+      <w:r>
+        <w:t>)</w:t>
+      </w:r>
     </w:p>
     <w:p>
       <w:pPr>
@@ -1471,10 +1267,13 @@
           <w:tab w:val="num" w:pos="851"/>
         </w:tabs>
         <w:spacing w:after="0"/>
-        <w:ind w:left="1276" w:hanging="425"/>
+        <w:ind w:left="1276"/>
       </w:pPr>
       <w:r>
         <w:t xml:space="preserve"> </w:t>
+      </w:r>
+      <w:r>
+        <w:t>Práce obsahuje viz. srovnání</w:t>
       </w:r>
     </w:p>
     <w:p>
@@ -1487,10 +1286,38 @@
         <w:tabs>
           <w:tab w:val="num" w:pos="851"/>
         </w:tabs>
-        <w:ind w:left="1276" w:hanging="425"/>
+        <w:spacing w:after="0"/>
+        <w:ind w:left="1276"/>
+      </w:pPr>
+      <w:r>
+        <w:lastRenderedPageBreak/>
+        <w:t>Je vytvořeno funkční tlačítko včetně uživatelského rozhraní (</w:t>
+      </w:r>
+      <w:r>
+        <w:t>nervózní</w:t>
+      </w:r>
+      <w:r>
+        <w:t xml:space="preserve"> uživatel)</w:t>
+      </w:r>
+    </w:p>
+    <w:p>
+      <w:pPr>
+        <w:pStyle w:val="Zkladntext"/>
+        <w:numPr>
+          <w:ilvl w:val="1"/>
+          <w:numId w:val="5"/>
+        </w:numPr>
+        <w:tabs>
+          <w:tab w:val="num" w:pos="851"/>
+        </w:tabs>
+        <w:spacing w:after="0"/>
+        <w:ind w:left="1276"/>
       </w:pPr>
       <w:r>
         <w:t xml:space="preserve"> </w:t>
+      </w:r>
+      <w:r>
+        <w:t>V příloze práce jsou ukázky zdrojových kódů a schémat zapojení</w:t>
       </w:r>
     </w:p>
     <w:p>
@@ -1507,164 +1334,110 @@
         <w:ind w:left="993"/>
       </w:pPr>
       <w:r>
-        <w:t>funkčnost řešení:</w:t>
-      </w:r>
-      <w:r>
-        <w:tab/>
-      </w:r>
-      <w:r>
-        <w:tab/>
-      </w:r>
-      <w:r>
-        <w:tab/>
-      </w:r>
-      <w:r>
-        <w:tab/>
-      </w:r>
-      <w:r>
-        <w:tab/>
-      </w:r>
-      <w:r>
-        <w:tab/>
-        <w:t>(</w:t>
-      </w:r>
-      <w:proofErr w:type="gramStart"/>
-      <w:r>
-        <w:t>0 – 30</w:t>
-      </w:r>
-      <w:proofErr w:type="gramEnd"/>
+        <w:t>vlastní obhajoba:</w:t>
+      </w:r>
+      <w:r>
+        <w:tab/>
+      </w:r>
+      <w:r>
+        <w:tab/>
+      </w:r>
+      <w:r>
+        <w:tab/>
+      </w:r>
+      <w:r>
+        <w:tab/>
+      </w:r>
+      <w:r>
+        <w:tab/>
+      </w:r>
+      <w:r>
+        <w:tab/>
+        <w:t>(0 – 25) %</w:t>
+      </w:r>
+      <w:r>
+        <w:tab/>
+        <w:t>(0 – 25) %</w:t>
+      </w:r>
+    </w:p>
+    <w:p>
+      <w:pPr>
+        <w:pStyle w:val="Zkladntext"/>
+        <w:rPr>
+          <w:rFonts w:cs="Tahoma"/>
+          <w:b/>
+        </w:rPr>
+      </w:pPr>
+      <w:r>
+        <w:rPr>
+          <w:rFonts w:cs="Tahoma"/>
+          <w:b/>
+        </w:rPr>
+        <w:t>Klasifikační stupnice:</w:t>
+      </w:r>
+      <w:r>
+        <w:rPr>
+          <w:rFonts w:cs="Tahoma"/>
+          <w:b/>
+        </w:rPr>
+        <w:tab/>
+      </w:r>
+    </w:p>
+    <w:p>
+      <w:pPr>
+        <w:pStyle w:val="Zkladntext"/>
+      </w:pPr>
+      <w:r>
+        <w:t>nedostatečný (0 – 30</w:t>
+      </w:r>
       <w:r>
         <w:t>) %</w:t>
       </w:r>
       <w:r>
-        <w:tab/>
-        <w:t>(0 – 30) %</w:t>
+        <w:t>, dostatečný (31 – 47</w:t>
+      </w:r>
+      <w:r>
+        <w:t>)</w:t>
+      </w:r>
+      <w:r>
+        <w:t xml:space="preserve"> %, dobrý (48 – 65</w:t>
+      </w:r>
+      <w:r>
+        <w:t>)</w:t>
+      </w:r>
+      <w:r>
+        <w:t xml:space="preserve"> %, chvalitebný (66 % – 83</w:t>
+      </w:r>
+      <w:r>
+        <w:t>)</w:t>
+      </w:r>
+      <w:r>
+        <w:t xml:space="preserve"> %, výborný (84 % – 100</w:t>
+      </w:r>
+      <w:r>
+        <w:t>)</w:t>
+      </w:r>
+      <w:r>
+        <w:t xml:space="preserve"> %</w:t>
+      </w:r>
+      <w:r>
+        <w:t>.</w:t>
       </w:r>
     </w:p>
     <w:p>
       <w:pPr>
         <w:pStyle w:val="Zkladntext"/>
-        <w:tabs>
-          <w:tab w:val="num" w:pos="851"/>
-        </w:tabs>
-        <w:spacing w:after="0"/>
-        <w:ind w:left="993"/>
-        <w:rPr>
-          <w:b/>
-          <w:i/>
-        </w:rPr>
-      </w:pPr>
-      <w:r>
-        <w:t>(</w:t>
-      </w:r>
-      <w:r>
-        <w:rPr>
-          <w:b/>
-          <w:i/>
-        </w:rPr>
-        <w:t xml:space="preserve">vedoucí práce ve 2 až 5 bodech konkretizuje podle </w:t>
-      </w:r>
-    </w:p>
-    <w:p>
-      <w:pPr>
-        <w:pStyle w:val="Zkladntext"/>
-        <w:tabs>
-          <w:tab w:val="num" w:pos="851"/>
-        </w:tabs>
-        <w:ind w:left="993"/>
-      </w:pPr>
-      <w:r>
-        <w:rPr>
-          <w:b/>
-          <w:i/>
-        </w:rPr>
-        <w:lastRenderedPageBreak/>
-        <w:t>požadovaných kritérií funkčnosti</w:t>
-      </w:r>
-      <w:r>
-        <w:t>)</w:t>
-      </w:r>
-    </w:p>
-    <w:p>
-      <w:pPr>
-        <w:pStyle w:val="Zkladntext"/>
-        <w:numPr>
-          <w:ilvl w:val="1"/>
-          <w:numId w:val="5"/>
-        </w:numPr>
-        <w:tabs>
-          <w:tab w:val="num" w:pos="851"/>
-        </w:tabs>
-        <w:spacing w:after="0"/>
-        <w:ind w:left="1276"/>
-      </w:pPr>
-      <w:r>
-        <w:t xml:space="preserve"> </w:t>
-      </w:r>
-      <w:r>
-        <w:t>Práce obsahuje viz. srovnání</w:t>
-      </w:r>
-    </w:p>
-    <w:p>
-      <w:pPr>
-        <w:pStyle w:val="Zkladntext"/>
-        <w:numPr>
-          <w:ilvl w:val="1"/>
-          <w:numId w:val="5"/>
-        </w:numPr>
-        <w:tabs>
-          <w:tab w:val="num" w:pos="851"/>
-        </w:tabs>
-        <w:spacing w:after="0"/>
-        <w:ind w:left="1276"/>
-      </w:pPr>
-      <w:r>
-        <w:t>Je vytvořeno funkční tlačítko včetně uživatelského rozhraní (</w:t>
-      </w:r>
-      <w:proofErr w:type="spellStart"/>
-      <w:r>
-        <w:t>nervozní</w:t>
-      </w:r>
-      <w:proofErr w:type="spellEnd"/>
-      <w:r>
-        <w:t xml:space="preserve"> uživatel)</w:t>
-      </w:r>
-    </w:p>
-    <w:p>
-      <w:pPr>
-        <w:pStyle w:val="Zkladntext"/>
-        <w:numPr>
-          <w:ilvl w:val="1"/>
-          <w:numId w:val="5"/>
-        </w:numPr>
-        <w:tabs>
-          <w:tab w:val="num" w:pos="851"/>
-        </w:tabs>
-        <w:spacing w:after="0"/>
-        <w:ind w:left="1276"/>
-      </w:pPr>
-      <w:r>
-        <w:t xml:space="preserve"> </w:t>
-      </w:r>
-      <w:r>
-        <w:t>V příloze práce jsou ukázky zdrojových kódů a schémat zapojení</w:t>
-      </w:r>
-    </w:p>
-    <w:p>
-      <w:pPr>
-        <w:pStyle w:val="Zkladntext"/>
-        <w:numPr>
-          <w:ilvl w:val="1"/>
-          <w:numId w:val="5"/>
-        </w:numPr>
-        <w:tabs>
-          <w:tab w:val="num" w:pos="851"/>
-        </w:tabs>
-        <w:spacing w:after="0"/>
-        <w:ind w:left="1276"/>
-      </w:pPr>
-      <w:r>
-        <w:t xml:space="preserve"> </w:t>
+        <w:rPr>
+          <w:rFonts w:cs="Tahoma"/>
+          <w:b/>
+        </w:rPr>
+      </w:pPr>
+      <w:r>
+        <w:rPr>
+          <w:rFonts w:cs="Tahoma"/>
+          <w:b/>
+        </w:rPr>
+        <w:t>Způsob zpracování a pokyny k obsahu a rozsahu maturitní práce:</w:t>
       </w:r>
     </w:p>
     <w:p>
@@ -1675,129 +1448,27 @@
           <w:numId w:val="5"/>
         </w:numPr>
         <w:tabs>
-          <w:tab w:val="clear" w:pos="1429"/>
-          <w:tab w:val="num" w:pos="851"/>
-        </w:tabs>
-        <w:ind w:left="993"/>
-      </w:pPr>
-      <w:r>
-        <w:t>vlastní obhajoba:</w:t>
-      </w:r>
-      <w:r>
-        <w:tab/>
-      </w:r>
-      <w:r>
-        <w:tab/>
-      </w:r>
-      <w:r>
-        <w:tab/>
-      </w:r>
-      <w:r>
-        <w:tab/>
-      </w:r>
-      <w:r>
-        <w:tab/>
-      </w:r>
-      <w:r>
-        <w:tab/>
-        <w:t>(</w:t>
-      </w:r>
-      <w:proofErr w:type="gramStart"/>
-      <w:r>
-        <w:t>0 – 25</w:t>
-      </w:r>
-      <w:proofErr w:type="gramEnd"/>
-      <w:r>
-        <w:t>) %</w:t>
-      </w:r>
-      <w:r>
-        <w:tab/>
-        <w:t>(0 – 25) %</w:t>
-      </w:r>
-    </w:p>
-    <w:p>
-      <w:pPr>
-        <w:pStyle w:val="Zkladntext"/>
-        <w:rPr>
-          <w:rFonts w:cs="Tahoma"/>
-          <w:b/>
-        </w:rPr>
-      </w:pPr>
-      <w:r>
-        <w:rPr>
-          <w:rFonts w:cs="Tahoma"/>
-          <w:b/>
-        </w:rPr>
-        <w:t>Klasifikační stupnice:</w:t>
-      </w:r>
-      <w:r>
-        <w:rPr>
-          <w:rFonts w:cs="Tahoma"/>
-          <w:b/>
-        </w:rPr>
-        <w:tab/>
-      </w:r>
-    </w:p>
-    <w:p>
-      <w:pPr>
-        <w:pStyle w:val="Zkladntext"/>
-      </w:pPr>
-      <w:r>
-        <w:t>nedostatečný (</w:t>
-      </w:r>
-      <w:proofErr w:type="gramStart"/>
-      <w:r>
-        <w:t>0 – 30</w:t>
-      </w:r>
-      <w:proofErr w:type="gramEnd"/>
-      <w:r>
-        <w:t>) %</w:t>
-      </w:r>
-      <w:r>
-        <w:t>, dostatečný (31 – 47</w:t>
-      </w:r>
-      <w:r>
-        <w:t>)</w:t>
-      </w:r>
-      <w:r>
-        <w:t xml:space="preserve"> %, dobrý (48 – 65</w:t>
-      </w:r>
-      <w:r>
-        <w:t>)</w:t>
-      </w:r>
-      <w:r>
-        <w:t xml:space="preserve"> %, chvalitebný (66 % – 83</w:t>
-      </w:r>
-      <w:r>
-        <w:t>)</w:t>
-      </w:r>
-      <w:r>
-        <w:t xml:space="preserve"> %, výborný (84 % – 100</w:t>
-      </w:r>
-      <w:r>
-        <w:t>)</w:t>
-      </w:r>
-      <w:r>
-        <w:t xml:space="preserve"> %</w:t>
-      </w:r>
-      <w:r>
-        <w:t>.</w:t>
-      </w:r>
-    </w:p>
-    <w:p>
-      <w:pPr>
-        <w:pStyle w:val="Zkladntext"/>
-        <w:rPr>
-          <w:rFonts w:cs="Tahoma"/>
-          <w:b/>
-        </w:rPr>
-      </w:pPr>
-      <w:r>
-        <w:rPr>
-          <w:rFonts w:cs="Tahoma"/>
-          <w:b/>
-        </w:rPr>
-        <w:t>Způsob zpracování a pokyny k obsahu a rozsahu maturitní práce:</w:t>
+          <w:tab w:val="num" w:pos="644"/>
+        </w:tabs>
+        <w:ind w:left="641" w:hanging="357"/>
+      </w:pPr>
+      <w:r>
+        <w:t xml:space="preserve">práce bude zpracována podle platného metodického pokynu </w:t>
+      </w:r>
+      <w:r>
+        <w:t xml:space="preserve">pro zadání a realizaci maturitní práce </w:t>
+      </w:r>
+      <w:r>
+        <w:rPr>
+          <w:sz w:val="22"/>
+        </w:rPr>
+        <w:t>Č. j.: SPŠ/1211/2013</w:t>
+      </w:r>
+      <w:r>
+        <w:t xml:space="preserve">  </w:t>
+      </w:r>
+      <w:r>
+        <w:t>(dostupný na: n:\!maturita\MetodickýPokyn\...)</w:t>
       </w:r>
     </w:p>
     <w:p>
@@ -1813,56 +1484,14 @@
         <w:ind w:left="641" w:hanging="357"/>
       </w:pPr>
       <w:r>
-        <w:t xml:space="preserve">práce bude zpracována podle platného metodického pokynu </w:t>
-      </w:r>
-      <w:r>
-        <w:t xml:space="preserve">pro zadání a realizaci maturitní práce </w:t>
-      </w:r>
-      <w:r>
-        <w:rPr>
-          <w:sz w:val="22"/>
-        </w:rPr>
-        <w:t>Č. j.: SPŠ/1211/</w:t>
-      </w:r>
-      <w:proofErr w:type="gramStart"/>
-      <w:r>
-        <w:rPr>
-          <w:sz w:val="22"/>
-        </w:rPr>
-        <w:t>2013</w:t>
-      </w:r>
-      <w:r>
-        <w:t xml:space="preserve">  </w:t>
+        <w:t xml:space="preserve">kompletní práce se odevzdává do informačního střediska školy v jednom tištěném exempláři doplněném </w:t>
+      </w:r>
+      <w:r>
+        <w:t xml:space="preserve">elektronickým nosičem dat </w:t>
       </w:r>
       <w:r>
         <w:t>(</w:t>
       </w:r>
-      <w:proofErr w:type="gramEnd"/>
-      <w:r>
-        <w:t>dostupný na: n:\!maturita\MetodickýPokyn\...)</w:t>
-      </w:r>
-    </w:p>
-    <w:p>
-      <w:pPr>
-        <w:pStyle w:val="Zkladntext"/>
-        <w:numPr>
-          <w:ilvl w:val="0"/>
-          <w:numId w:val="5"/>
-        </w:numPr>
-        <w:tabs>
-          <w:tab w:val="num" w:pos="644"/>
-        </w:tabs>
-        <w:ind w:left="641" w:hanging="357"/>
-      </w:pPr>
-      <w:r>
-        <w:t xml:space="preserve">kompletní práce se odevzdává do informačního střediska školy v jednom tištěném exempláři doplněném </w:t>
-      </w:r>
-      <w:r>
-        <w:t xml:space="preserve">elektronickým nosičem dat </w:t>
-      </w:r>
-      <w:r>
-        <w:t>(</w:t>
-      </w:r>
       <w:r>
         <w:t xml:space="preserve">CD, </w:t>
       </w:r>
@@ -1870,15 +1499,7 @@
         <w:t>DVD</w:t>
       </w:r>
       <w:r>
-        <w:t xml:space="preserve">, USB </w:t>
-      </w:r>
-      <w:proofErr w:type="spellStart"/>
-      <w:r>
-        <w:t>flash</w:t>
-      </w:r>
-      <w:proofErr w:type="spellEnd"/>
-      <w:r>
-        <w:t xml:space="preserve"> disk, SD karta</w:t>
+        <w:t>, USB flash disk, SD karta</w:t>
       </w:r>
       <w:r>
         <w:t>),</w:t>
@@ -2133,7 +1754,7 @@
 </file>
 
 <file path=word/endnotes.xml><?xml version="1.0" encoding="utf-8"?>
-<w:endnotes xmlns:wpc="http://schemas.microsoft.com/office/word/2010/wordprocessingCanvas" xmlns:cx="http://schemas.microsoft.com/office/drawing/2014/chartex" xmlns:cx1="http://schemas.microsoft.com/office/drawing/2015/9/8/chartex" xmlns:cx2="http://schemas.microsoft.com/office/drawing/2015/10/21/chartex" xmlns:cx3="http://schemas.microsoft.com/office/drawing/2016/5/9/chartex" xmlns:cx4="http://schemas.microsoft.com/office/drawing/2016/5/10/chartex" xmlns:cx5="http://schemas.microsoft.com/office/drawing/2016/5/11/chartex" xmlns:cx6="http://schemas.microsoft.com/office/drawing/2016/5/12/chartex" xmlns:cx7="http://schemas.microsoft.com/office/drawing/2016/5/13/chartex" xmlns:cx8="http://schemas.microsoft.com/office/drawing/2016/5/14/chartex" xmlns:mc="http://schemas.openxmlformats.org/markup-compatibility/2006" xmlns:aink="http://schemas.microsoft.com/office/drawing/2016/ink" xmlns:am3d="http://schemas.microsoft.com/office/drawing/2017/model3d" xmlns:o="urn:schemas-microsoft-com:office:office" xmlns:r="http://schemas.openxmlformats.org/officeDocument/2006/relationships" xmlns:m="http://schemas.openxmlformats.org/officeDocument/2006/math" xmlns:v="urn:schemas-microsoft-com:vml" xmlns:wp14="http://schemas.microsoft.com/office/word/2010/wordprocessingDrawing" xmlns:wp="http://schemas.openxmlformats.org/drawingml/2006/wordprocessingDrawing" xmlns:w10="urn:schemas-microsoft-com:office:word" xmlns:w="http://schemas.openxmlformats.org/wordprocessingml/2006/main" xmlns:w14="http://schemas.microsoft.com/office/word/2010/wordml" xmlns:w15="http://schemas.microsoft.com/office/word/2012/wordml" xmlns:w16cid="http://schemas.microsoft.com/office/word/2016/wordml/cid" xmlns:w16se="http://schemas.microsoft.com/office/word/2015/wordml/symex" xmlns:wpg="http://schemas.microsoft.com/office/word/2010/wordprocessingGroup" xmlns:wpi="http://schemas.microsoft.com/office/word/2010/wordprocessingInk" xmlns:wne="http://schemas.microsoft.com/office/word/2006/wordml" xmlns:wps="http://schemas.microsoft.com/office/word/2010/wordprocessingShape" mc:Ignorable="w14 w15 w16se w16cid wp14">
+<w:endnotes xmlns:wpc="http://schemas.microsoft.com/office/word/2010/wordprocessingCanvas" xmlns:cx="http://schemas.microsoft.com/office/drawing/2014/chartex" xmlns:cx1="http://schemas.microsoft.com/office/drawing/2015/9/8/chartex" xmlns:cx2="http://schemas.microsoft.com/office/drawing/2015/10/21/chartex" xmlns:cx3="http://schemas.microsoft.com/office/drawing/2016/5/9/chartex" xmlns:cx4="http://schemas.microsoft.com/office/drawing/2016/5/10/chartex" xmlns:cx5="http://schemas.microsoft.com/office/drawing/2016/5/11/chartex" xmlns:cx6="http://schemas.microsoft.com/office/drawing/2016/5/12/chartex" xmlns:cx7="http://schemas.microsoft.com/office/drawing/2016/5/13/chartex" xmlns:cx8="http://schemas.microsoft.com/office/drawing/2016/5/14/chartex" xmlns:mc="http://schemas.openxmlformats.org/markup-compatibility/2006" xmlns:aink="http://schemas.microsoft.com/office/drawing/2016/ink" xmlns:am3d="http://schemas.microsoft.com/office/drawing/2017/model3d" xmlns:o="urn:schemas-microsoft-com:office:office" xmlns:r="http://schemas.openxmlformats.org/officeDocument/2006/relationships" xmlns:m="http://schemas.openxmlformats.org/officeDocument/2006/math" xmlns:v="urn:schemas-microsoft-com:vml" xmlns:wp14="http://schemas.microsoft.com/office/word/2010/wordprocessingDrawing" xmlns:wp="http://schemas.openxmlformats.org/drawingml/2006/wordprocessingDrawing" xmlns:w10="urn:schemas-microsoft-com:office:word" xmlns:w="http://schemas.openxmlformats.org/wordprocessingml/2006/main" xmlns:w14="http://schemas.microsoft.com/office/word/2010/wordml" xmlns:w15="http://schemas.microsoft.com/office/word/2012/wordml" xmlns:w16cex="http://schemas.microsoft.com/office/word/2018/wordml/cex" xmlns:w16cid="http://schemas.microsoft.com/office/word/2016/wordml/cid" xmlns:w16="http://schemas.microsoft.com/office/word/2018/wordml" xmlns:w16se="http://schemas.microsoft.com/office/word/2015/wordml/symex" xmlns:wpg="http://schemas.microsoft.com/office/word/2010/wordprocessingGroup" xmlns:wpi="http://schemas.microsoft.com/office/word/2010/wordprocessingInk" xmlns:wne="http://schemas.microsoft.com/office/word/2006/wordml" xmlns:wps="http://schemas.microsoft.com/office/word/2010/wordprocessingShape" mc:Ignorable="w14 w15 w16se w16cid w16 w16cex wp14">
   <w:endnote w:type="separator" w:id="-1">
     <w:p>
       <w:pPr>
@@ -2158,7 +1779,7 @@
 </file>
 
 <file path=word/footnotes.xml><?xml version="1.0" encoding="utf-8"?>
-<w:footnotes xmlns:wpc="http://schemas.microsoft.com/office/word/2010/wordprocessingCanvas" xmlns:cx="http://schemas.microsoft.com/office/drawing/2014/chartex" xmlns:cx1="http://schemas.microsoft.com/office/drawing/2015/9/8/chartex" xmlns:cx2="http://schemas.microsoft.com/office/drawing/2015/10/21/chartex" xmlns:cx3="http://schemas.microsoft.com/office/drawing/2016/5/9/chartex" xmlns:cx4="http://schemas.microsoft.com/office/drawing/2016/5/10/chartex" xmlns:cx5="http://schemas.microsoft.com/office/drawing/2016/5/11/chartex" xmlns:cx6="http://schemas.microsoft.com/office/drawing/2016/5/12/chartex" xmlns:cx7="http://schemas.microsoft.com/office/drawing/2016/5/13/chartex" xmlns:cx8="http://schemas.microsoft.com/office/drawing/2016/5/14/chartex" xmlns:mc="http://schemas.openxmlformats.org/markup-compatibility/2006" xmlns:aink="http://schemas.microsoft.com/office/drawing/2016/ink" xmlns:am3d="http://schemas.microsoft.com/office/drawing/2017/model3d" xmlns:o="urn:schemas-microsoft-com:office:office" xmlns:r="http://schemas.openxmlformats.org/officeDocument/2006/relationships" xmlns:m="http://schemas.openxmlformats.org/officeDocument/2006/math" xmlns:v="urn:schemas-microsoft-com:vml" xmlns:wp14="http://schemas.microsoft.com/office/word/2010/wordprocessingDrawing" xmlns:wp="http://schemas.openxmlformats.org/drawingml/2006/wordprocessingDrawing" xmlns:w10="urn:schemas-microsoft-com:office:word" xmlns:w="http://schemas.openxmlformats.org/wordprocessingml/2006/main" xmlns:w14="http://schemas.microsoft.com/office/word/2010/wordml" xmlns:w15="http://schemas.microsoft.com/office/word/2012/wordml" xmlns:w16cid="http://schemas.microsoft.com/office/word/2016/wordml/cid" xmlns:w16se="http://schemas.microsoft.com/office/word/2015/wordml/symex" xmlns:wpg="http://schemas.microsoft.com/office/word/2010/wordprocessingGroup" xmlns:wpi="http://schemas.microsoft.com/office/word/2010/wordprocessingInk" xmlns:wne="http://schemas.microsoft.com/office/word/2006/wordml" xmlns:wps="http://schemas.microsoft.com/office/word/2010/wordprocessingShape" mc:Ignorable="w14 w15 w16se w16cid wp14">
+<w:footnotes xmlns:wpc="http://schemas.microsoft.com/office/word/2010/wordprocessingCanvas" xmlns:cx="http://schemas.microsoft.com/office/drawing/2014/chartex" xmlns:cx1="http://schemas.microsoft.com/office/drawing/2015/9/8/chartex" xmlns:cx2="http://schemas.microsoft.com/office/drawing/2015/10/21/chartex" xmlns:cx3="http://schemas.microsoft.com/office/drawing/2016/5/9/chartex" xmlns:cx4="http://schemas.microsoft.com/office/drawing/2016/5/10/chartex" xmlns:cx5="http://schemas.microsoft.com/office/drawing/2016/5/11/chartex" xmlns:cx6="http://schemas.microsoft.com/office/drawing/2016/5/12/chartex" xmlns:cx7="http://schemas.microsoft.com/office/drawing/2016/5/13/chartex" xmlns:cx8="http://schemas.microsoft.com/office/drawing/2016/5/14/chartex" xmlns:mc="http://schemas.openxmlformats.org/markup-compatibility/2006" xmlns:aink="http://schemas.microsoft.com/office/drawing/2016/ink" xmlns:am3d="http://schemas.microsoft.com/office/drawing/2017/model3d" xmlns:o="urn:schemas-microsoft-com:office:office" xmlns:r="http://schemas.openxmlformats.org/officeDocument/2006/relationships" xmlns:m="http://schemas.openxmlformats.org/officeDocument/2006/math" xmlns:v="urn:schemas-microsoft-com:vml" xmlns:wp14="http://schemas.microsoft.com/office/word/2010/wordprocessingDrawing" xmlns:wp="http://schemas.openxmlformats.org/drawingml/2006/wordprocessingDrawing" xmlns:w10="urn:schemas-microsoft-com:office:word" xmlns:w="http://schemas.openxmlformats.org/wordprocessingml/2006/main" xmlns:w14="http://schemas.microsoft.com/office/word/2010/wordml" xmlns:w15="http://schemas.microsoft.com/office/word/2012/wordml" xmlns:w16cex="http://schemas.microsoft.com/office/word/2018/wordml/cex" xmlns:w16cid="http://schemas.microsoft.com/office/word/2016/wordml/cid" xmlns:w16="http://schemas.microsoft.com/office/word/2018/wordml" xmlns:w16se="http://schemas.microsoft.com/office/word/2015/wordml/symex" xmlns:wpg="http://schemas.microsoft.com/office/word/2010/wordprocessingGroup" xmlns:wpi="http://schemas.microsoft.com/office/word/2010/wordprocessingInk" xmlns:wne="http://schemas.microsoft.com/office/word/2006/wordml" xmlns:wps="http://schemas.microsoft.com/office/word/2010/wordprocessingShape" mc:Ignorable="w14 w15 w16se w16cid w16 w16cex wp14">
   <w:footnote w:type="separator" w:id="-1">
     <w:p>
       <w:pPr>
@@ -2206,7 +1827,7 @@
 </file>
 
 <file path=word/numbering.xml><?xml version="1.0" encoding="utf-8"?>
-<w:numbering xmlns:wpc="http://schemas.microsoft.com/office/word/2010/wordprocessingCanvas" xmlns:cx="http://schemas.microsoft.com/office/drawing/2014/chartex" xmlns:cx1="http://schemas.microsoft.com/office/drawing/2015/9/8/chartex" xmlns:cx2="http://schemas.microsoft.com/office/drawing/2015/10/21/chartex" xmlns:cx3="http://schemas.microsoft.com/office/drawing/2016/5/9/chartex" xmlns:cx4="http://schemas.microsoft.com/office/drawing/2016/5/10/chartex" xmlns:cx5="http://schemas.microsoft.com/office/drawing/2016/5/11/chartex" xmlns:cx6="http://schemas.microsoft.com/office/drawing/2016/5/12/chartex" xmlns:cx7="http://schemas.microsoft.com/office/drawing/2016/5/13/chartex" xmlns:cx8="http://schemas.microsoft.com/office/drawing/2016/5/14/chartex" xmlns:mc="http://schemas.openxmlformats.org/markup-compatibility/2006" xmlns:aink="http://schemas.microsoft.com/office/drawing/2016/ink" xmlns:am3d="http://schemas.microsoft.com/office/drawing/2017/model3d" xmlns:o="urn:schemas-microsoft-com:office:office" xmlns:r="http://schemas.openxmlformats.org/officeDocument/2006/relationships" xmlns:m="http://schemas.openxmlformats.org/officeDocument/2006/math" xmlns:v="urn:schemas-microsoft-com:vml" xmlns:wp14="http://schemas.microsoft.com/office/word/2010/wordprocessingDrawing" xmlns:wp="http://schemas.openxmlformats.org/drawingml/2006/wordprocessingDrawing" xmlns:w10="urn:schemas-microsoft-com:office:word" xmlns:w="http://schemas.openxmlformats.org/wordprocessingml/2006/main" xmlns:w14="http://schemas.microsoft.com/office/word/2010/wordml" xmlns:w15="http://schemas.microsoft.com/office/word/2012/wordml" xmlns:w16cid="http://schemas.microsoft.com/office/word/2016/wordml/cid" xmlns:w16se="http://schemas.microsoft.com/office/word/2015/wordml/symex" xmlns:wpg="http://schemas.microsoft.com/office/word/2010/wordprocessingGroup" xmlns:wpi="http://schemas.microsoft.com/office/word/2010/wordprocessingInk" xmlns:wne="http://schemas.microsoft.com/office/word/2006/wordml" xmlns:wps="http://schemas.microsoft.com/office/word/2010/wordprocessingShape" mc:Ignorable="w14 w15 w16se w16cid wp14">
+<w:numbering xmlns:wpc="http://schemas.microsoft.com/office/word/2010/wordprocessingCanvas" xmlns:cx="http://schemas.microsoft.com/office/drawing/2014/chartex" xmlns:cx1="http://schemas.microsoft.com/office/drawing/2015/9/8/chartex" xmlns:cx2="http://schemas.microsoft.com/office/drawing/2015/10/21/chartex" xmlns:cx3="http://schemas.microsoft.com/office/drawing/2016/5/9/chartex" xmlns:cx4="http://schemas.microsoft.com/office/drawing/2016/5/10/chartex" xmlns:cx5="http://schemas.microsoft.com/office/drawing/2016/5/11/chartex" xmlns:cx6="http://schemas.microsoft.com/office/drawing/2016/5/12/chartex" xmlns:cx7="http://schemas.microsoft.com/office/drawing/2016/5/13/chartex" xmlns:cx8="http://schemas.microsoft.com/office/drawing/2016/5/14/chartex" xmlns:mc="http://schemas.openxmlformats.org/markup-compatibility/2006" xmlns:aink="http://schemas.microsoft.com/office/drawing/2016/ink" xmlns:am3d="http://schemas.microsoft.com/office/drawing/2017/model3d" xmlns:o="urn:schemas-microsoft-com:office:office" xmlns:r="http://schemas.openxmlformats.org/officeDocument/2006/relationships" xmlns:m="http://schemas.openxmlformats.org/officeDocument/2006/math" xmlns:v="urn:schemas-microsoft-com:vml" xmlns:wp14="http://schemas.microsoft.com/office/word/2010/wordprocessingDrawing" xmlns:wp="http://schemas.openxmlformats.org/drawingml/2006/wordprocessingDrawing" xmlns:w10="urn:schemas-microsoft-com:office:word" xmlns:w="http://schemas.openxmlformats.org/wordprocessingml/2006/main" xmlns:w14="http://schemas.microsoft.com/office/word/2010/wordml" xmlns:w15="http://schemas.microsoft.com/office/word/2012/wordml" xmlns:w16cex="http://schemas.microsoft.com/office/word/2018/wordml/cex" xmlns:w16cid="http://schemas.microsoft.com/office/word/2016/wordml/cid" xmlns:w16="http://schemas.microsoft.com/office/word/2018/wordml" xmlns:w16se="http://schemas.microsoft.com/office/word/2015/wordml/symex" xmlns:wpg="http://schemas.microsoft.com/office/word/2010/wordprocessingGroup" xmlns:wpi="http://schemas.microsoft.com/office/word/2010/wordprocessingInk" xmlns:wne="http://schemas.microsoft.com/office/word/2006/wordml" xmlns:wps="http://schemas.microsoft.com/office/word/2010/wordprocessingShape" mc:Ignorable="w14 w15 w16se w16cid w16 w16cex wp14">
   <w:abstractNum w:abstractNumId="0" w15:restartNumberingAfterBreak="0">
     <w:nsid w:val="00000001"/>
     <w:multiLevelType w:val="multilevel"/>
@@ -3419,7 +3040,7 @@
 </file>
 
 <file path=word/styles.xml><?xml version="1.0" encoding="utf-8"?>
-<w:styles xmlns:mc="http://schemas.openxmlformats.org/markup-compatibility/2006" xmlns:r="http://schemas.openxmlformats.org/officeDocument/2006/relationships" xmlns:w="http://schemas.openxmlformats.org/wordprocessingml/2006/main" xmlns:w14="http://schemas.microsoft.com/office/word/2010/wordml" xmlns:w15="http://schemas.microsoft.com/office/word/2012/wordml" xmlns:w16cid="http://schemas.microsoft.com/office/word/2016/wordml/cid" xmlns:w16se="http://schemas.microsoft.com/office/word/2015/wordml/symex" mc:Ignorable="w14 w15 w16se w16cid">
+<w:styles xmlns:mc="http://schemas.openxmlformats.org/markup-compatibility/2006" xmlns:r="http://schemas.openxmlformats.org/officeDocument/2006/relationships" xmlns:w="http://schemas.openxmlformats.org/wordprocessingml/2006/main" xmlns:w14="http://schemas.microsoft.com/office/word/2010/wordml" xmlns:w15="http://schemas.microsoft.com/office/word/2012/wordml" xmlns:w16cex="http://schemas.microsoft.com/office/word/2018/wordml/cex" xmlns:w16cid="http://schemas.microsoft.com/office/word/2016/wordml/cid" xmlns:w16="http://schemas.microsoft.com/office/word/2018/wordml" xmlns:w16se="http://schemas.microsoft.com/office/word/2015/wordml/symex" mc:Ignorable="w14 w15 w16se w16cid w16 w16cex">
   <w:docDefaults>
     <w:rPrDefault>
       <w:rPr>
@@ -3429,7 +3050,7 @@
     </w:rPrDefault>
     <w:pPrDefault/>
   </w:docDefaults>
-  <w:latentStyles w:defLockedState="0" w:defUIPriority="99" w:defSemiHidden="0" w:defUnhideWhenUsed="0" w:defQFormat="0" w:count="375">
+  <w:latentStyles w:defLockedState="0" w:defUIPriority="99" w:defSemiHidden="0" w:defUnhideWhenUsed="0" w:defQFormat="0" w:count="376">
     <w:lsdException w:name="Normal" w:uiPriority="0" w:qFormat="1"/>
     <w:lsdException w:name="heading 1" w:uiPriority="0" w:qFormat="1"/>
     <w:lsdException w:name="heading 2" w:semiHidden="1" w:uiPriority="0" w:unhideWhenUsed="1" w:qFormat="1"/>
@@ -3535,7 +3156,6 @@
     <w:lsdException w:name="HTML Sample" w:semiHidden="1" w:unhideWhenUsed="1"/>
     <w:lsdException w:name="HTML Typewriter" w:semiHidden="1" w:unhideWhenUsed="1"/>
     <w:lsdException w:name="HTML Variable" w:semiHidden="1" w:unhideWhenUsed="1"/>
-    <w:lsdException w:name="Normal Table" w:semiHidden="1" w:unhideWhenUsed="1"/>
     <w:lsdException w:name="annotation subject" w:semiHidden="1" w:unhideWhenUsed="1"/>
     <w:lsdException w:name="No List" w:semiHidden="1" w:unhideWhenUsed="1"/>
     <w:lsdException w:name="Outline List 1" w:semiHidden="1" w:unhideWhenUsed="1"/>
@@ -3582,10 +3202,8 @@
     <w:lsdException w:name="Table Subtle 2" w:semiHidden="1" w:unhideWhenUsed="1"/>
     <w:lsdException w:name="Table Web 1" w:semiHidden="1" w:unhideWhenUsed="1"/>
     <w:lsdException w:name="Table Web 2" w:semiHidden="1" w:unhideWhenUsed="1"/>
-    <w:lsdException w:name="Table Web 3" w:semiHidden="1" w:unhideWhenUsed="1"/>
     <w:lsdException w:name="Balloon Text" w:semiHidden="1" w:unhideWhenUsed="1"/>
     <w:lsdException w:name="Table Grid" w:uiPriority="59"/>
-    <w:lsdException w:name="Table Theme" w:semiHidden="1" w:unhideWhenUsed="1"/>
     <w:lsdException w:name="Placeholder Text" w:semiHidden="1"/>
     <w:lsdException w:name="No Spacing" w:uiPriority="0" w:qFormat="1"/>
     <w:lsdException w:name="Light Shading" w:uiPriority="60"/>
@@ -3805,6 +3423,7 @@
     <w:lsdException w:name="Smart Hyperlink" w:semiHidden="1" w:unhideWhenUsed="1"/>
     <w:lsdException w:name="Hashtag" w:semiHidden="1" w:unhideWhenUsed="1"/>
     <w:lsdException w:name="Unresolved Mention" w:semiHidden="1" w:unhideWhenUsed="1"/>
+    <w:lsdException w:name="Smart Link" w:semiHidden="1" w:unhideWhenUsed="1"/>
   </w:latentStyles>
   <w:style w:type="paragraph" w:default="1" w:styleId="Normln">
     <w:name w:val="Normal"/>

</xml_diff>